<commit_message>
[Code Smell 5] Added a Long Parameter List code smell
</commit_message>
<xml_diff>
--- a/Project/Phase 1/Sprint 1/team_member_Sofia_Santos/code_smells_element1.docx
+++ b/Project/Phase 1/Sprint 1/team_member_Sofia_Santos/code_smells_element1.docx
@@ -365,7 +365,6 @@
                                 <w:lang w:val="pt-PT"/>
                               </w:rPr>
                             </w:pPr>
-                            <w:proofErr w:type="gramStart"/>
                             <w:r>
                               <w:t>biz.ganttproject.impex.csv</w:t>
                             </w:r>
@@ -375,7 +374,6 @@
                             <w:r>
                               <w:t>GanttCSVExport</w:t>
                             </w:r>
-                            <w:proofErr w:type="gramEnd"/>
                           </w:p>
                         </w:txbxContent>
                       </wps:txbx>
@@ -409,7 +407,6 @@
                           <w:lang w:val="pt-PT"/>
                         </w:rPr>
                       </w:pPr>
-                      <w:proofErr w:type="gramStart"/>
                       <w:r>
                         <w:t>biz.ganttproject.impex.csv</w:t>
                       </w:r>
@@ -419,7 +416,6 @@
                       <w:r>
                         <w:t>GanttCSVExport</w:t>
                       </w:r>
-                      <w:proofErr w:type="gramEnd"/>
                     </w:p>
                   </w:txbxContent>
                 </v:textbox>
@@ -836,17 +832,437 @@
     </w:p>
     <w:p>
       <w:pPr>
-        <w:spacing w:before="60" w:after="0"/>
-        <w:ind w:left="0" w:firstLine="0"/>
-        <w:rPr>
-          <w:noProof/>
-        </w:rPr>
-      </w:pPr>
+        <w:ind w:left="0" w:firstLine="0"/>
+        <w:rPr>
+          <w:b/>
+          <w:sz w:val="45"/>
+        </w:rPr>
+      </w:pPr>
+      <w:r>
+        <w:rPr>
+          <w:noProof/>
+        </w:rPr>
+        <mc:AlternateContent>
+          <mc:Choice Requires="wps">
+            <w:drawing>
+              <wp:anchor distT="45720" distB="45720" distL="114300" distR="114300" simplePos="0" relativeHeight="251674624" behindDoc="0" locked="0" layoutInCell="1" allowOverlap="1" wp14:anchorId="1BFE8EFE" wp14:editId="44E998DF">
+                <wp:simplePos x="0" y="0"/>
+                <wp:positionH relativeFrom="margin">
+                  <wp:posOffset>598170</wp:posOffset>
+                </wp:positionH>
+                <wp:positionV relativeFrom="paragraph">
+                  <wp:posOffset>3207385</wp:posOffset>
+                </wp:positionV>
+                <wp:extent cx="4198620" cy="1404620"/>
+                <wp:effectExtent l="0" t="0" r="0" b="0"/>
+                <wp:wrapNone/>
+                <wp:docPr id="14" name="Caixa de Texto 2"/>
+                <wp:cNvGraphicFramePr>
+                  <a:graphicFrameLocks xmlns:a="http://schemas.openxmlformats.org/drawingml/2006/main"/>
+                </wp:cNvGraphicFramePr>
+                <a:graphic xmlns:a="http://schemas.openxmlformats.org/drawingml/2006/main">
+                  <a:graphicData uri="http://schemas.microsoft.com/office/word/2010/wordprocessingShape">
+                    <wps:wsp>
+                      <wps:cNvSpPr txBox="1">
+                        <a:spLocks noChangeArrowheads="1"/>
+                      </wps:cNvSpPr>
+                      <wps:spPr bwMode="auto">
+                        <a:xfrm>
+                          <a:off x="0" y="0"/>
+                          <a:ext cx="4198620" cy="1404620"/>
+                        </a:xfrm>
+                        <a:prstGeom prst="rect">
+                          <a:avLst/>
+                        </a:prstGeom>
+                        <a:noFill/>
+                        <a:ln w="9525">
+                          <a:noFill/>
+                          <a:miter lim="800000"/>
+                          <a:headEnd/>
+                          <a:tailEnd/>
+                        </a:ln>
+                      </wps:spPr>
+                      <wps:txbx>
+                        <w:txbxContent>
+                          <w:p>
+                            <w:r>
+                              <w:t>net.sourceforge.ganttproject.task.algorithm</w:t>
+                            </w:r>
+                            <w:r>
+                              <w:t>.</w:t>
+                            </w:r>
+                            <w:r>
+                              <w:t>AlgorithmCollection</w:t>
+                            </w:r>
+                          </w:p>
+                        </w:txbxContent>
+                      </wps:txbx>
+                      <wps:bodyPr rot="0" vert="horz" wrap="square" lIns="91440" tIns="45720" rIns="91440" bIns="45720" anchor="t" anchorCtr="0">
+                        <a:spAutoFit/>
+                      </wps:bodyPr>
+                    </wps:wsp>
+                  </a:graphicData>
+                </a:graphic>
+                <wp14:sizeRelH relativeFrom="margin">
+                  <wp14:pctWidth>0</wp14:pctWidth>
+                </wp14:sizeRelH>
+                <wp14:sizeRelV relativeFrom="margin">
+                  <wp14:pctHeight>20000</wp14:pctHeight>
+                </wp14:sizeRelV>
+              </wp:anchor>
+            </w:drawing>
+          </mc:Choice>
+          <mc:Fallback>
+            <w:pict>
+              <v:shape w14:anchorId="1BFE8EFE" id="_x0000_s1027" type="#_x0000_t202" style="position:absolute;margin-left:47.1pt;margin-top:252.55pt;width:330.6pt;height:110.6pt;z-index:251674624;visibility:visible;mso-wrap-style:square;mso-width-percent:0;mso-height-percent:200;mso-wrap-distance-left:9pt;mso-wrap-distance-top:3.6pt;mso-wrap-distance-right:9pt;mso-wrap-distance-bottom:3.6pt;mso-position-horizontal:absolute;mso-position-horizontal-relative:margin;mso-position-vertical:absolute;mso-position-vertical-relative:text;mso-width-percent:0;mso-height-percent:200;mso-width-relative:margin;mso-height-relative:margin;v-text-anchor:top" o:gfxdata="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" filled="f" stroked="f">
+                <v:textbox style="mso-fit-shape-to-text:t">
+                  <w:txbxContent>
+                    <w:p>
+                      <w:r>
+                        <w:t>net.sourceforge.ganttproject.task.algorithm</w:t>
+                      </w:r>
+                      <w:r>
+                        <w:t>.</w:t>
+                      </w:r>
+                      <w:r>
+                        <w:t>AlgorithmCollection</w:t>
+                      </w:r>
+                    </w:p>
+                  </w:txbxContent>
+                </v:textbox>
+                <w10:wrap anchorx="margin"/>
+              </v:shape>
+            </w:pict>
+          </mc:Fallback>
+        </mc:AlternateContent>
+      </w:r>
+      <w:r>
+        <w:rPr>
+          <w:noProof/>
+        </w:rPr>
+        <w:drawing>
+          <wp:anchor distT="0" distB="0" distL="114300" distR="114300" simplePos="0" relativeHeight="251672576" behindDoc="0" locked="0" layoutInCell="1" allowOverlap="1" wp14:anchorId="5005C5DB" wp14:editId="618F85AA">
+            <wp:simplePos x="0" y="0"/>
+            <wp:positionH relativeFrom="margin">
+              <wp:posOffset>0</wp:posOffset>
+            </wp:positionH>
+            <wp:positionV relativeFrom="paragraph">
+              <wp:posOffset>490855</wp:posOffset>
+            </wp:positionV>
+            <wp:extent cx="5395595" cy="2717800"/>
+            <wp:effectExtent l="0" t="0" r="0" b="6350"/>
+            <wp:wrapSquare wrapText="bothSides"/>
+            <wp:docPr id="13" name="Imagem 13" descr="Uma imagem com texto&#10;&#10;Descrição gerada automaticamente"/>
+            <wp:cNvGraphicFramePr>
+              <a:graphicFrameLocks xmlns:a="http://schemas.openxmlformats.org/drawingml/2006/main" noChangeAspect="1"/>
+            </wp:cNvGraphicFramePr>
+            <a:graphic xmlns:a="http://schemas.openxmlformats.org/drawingml/2006/main">
+              <a:graphicData uri="http://schemas.openxmlformats.org/drawingml/2006/picture">
+                <pic:pic xmlns:pic="http://schemas.openxmlformats.org/drawingml/2006/picture">
+                  <pic:nvPicPr>
+                    <pic:cNvPr id="13" name="Imagem 13" descr="Uma imagem com texto&#10;&#10;Descrição gerada automaticamente"/>
+                    <pic:cNvPicPr/>
+                  </pic:nvPicPr>
+                  <pic:blipFill>
+                    <a:blip r:embed="rId10">
+                      <a:extLst>
+                        <a:ext uri="{28A0092B-C50C-407E-A947-70E740481C1C}">
+                          <a14:useLocalDpi xmlns:a14="http://schemas.microsoft.com/office/drawing/2010/main" val="0"/>
+                        </a:ext>
+                      </a:extLst>
+                    </a:blip>
+                    <a:stretch>
+                      <a:fillRect/>
+                    </a:stretch>
+                  </pic:blipFill>
+                  <pic:spPr>
+                    <a:xfrm>
+                      <a:off x="0" y="0"/>
+                      <a:ext cx="5395595" cy="2717800"/>
+                    </a:xfrm>
+                    <a:prstGeom prst="rect">
+                      <a:avLst/>
+                    </a:prstGeom>
+                  </pic:spPr>
+                </pic:pic>
+              </a:graphicData>
+            </a:graphic>
+          </wp:anchor>
+        </w:drawing>
+      </w:r>
+      <w:r>
+        <w:rPr>
+          <w:b/>
+          <w:sz w:val="45"/>
+        </w:rPr>
+        <w:t xml:space="preserve">Code Smell – </w:t>
+      </w:r>
+      <w:r>
+        <w:rPr>
+          <w:b/>
+          <w:sz w:val="45"/>
+        </w:rPr>
+        <w:t>Long Parameter List</w:t>
+      </w:r>
+    </w:p>
+    <w:p>
+      <w:pPr>
+        <w:ind w:left="0" w:firstLine="0"/>
+        <w:rPr>
+          <w:noProof/>
+        </w:rPr>
+      </w:pPr>
+      <w:r>
+        <w:rPr>
+          <w:noProof/>
+        </w:rPr>
+        <w:lastRenderedPageBreak/>
+        <w:drawing>
+          <wp:anchor distT="0" distB="0" distL="114300" distR="114300" simplePos="0" relativeHeight="251675648" behindDoc="0" locked="0" layoutInCell="1" allowOverlap="1" wp14:anchorId="68D1683D" wp14:editId="009CBDFE">
+            <wp:simplePos x="0" y="0"/>
+            <wp:positionH relativeFrom="margin">
+              <wp:align>center</wp:align>
+            </wp:positionH>
+            <wp:positionV relativeFrom="paragraph">
+              <wp:posOffset>273685</wp:posOffset>
+            </wp:positionV>
+            <wp:extent cx="5837555" cy="2011680"/>
+            <wp:effectExtent l="0" t="0" r="0" b="7620"/>
+            <wp:wrapSquare wrapText="bothSides"/>
+            <wp:docPr id="15" name="Imagem 15" descr="Uma imagem com texto&#10;&#10;Descrição gerada automaticamente"/>
+            <wp:cNvGraphicFramePr>
+              <a:graphicFrameLocks xmlns:a="http://schemas.openxmlformats.org/drawingml/2006/main" noChangeAspect="1"/>
+            </wp:cNvGraphicFramePr>
+            <a:graphic xmlns:a="http://schemas.openxmlformats.org/drawingml/2006/main">
+              <a:graphicData uri="http://schemas.openxmlformats.org/drawingml/2006/picture">
+                <pic:pic xmlns:pic="http://schemas.openxmlformats.org/drawingml/2006/picture">
+                  <pic:nvPicPr>
+                    <pic:cNvPr id="15" name="Imagem 15" descr="Uma imagem com texto&#10;&#10;Descrição gerada automaticamente"/>
+                    <pic:cNvPicPr/>
+                  </pic:nvPicPr>
+                  <pic:blipFill>
+                    <a:blip r:embed="rId11">
+                      <a:extLst>
+                        <a:ext uri="{28A0092B-C50C-407E-A947-70E740481C1C}">
+                          <a14:useLocalDpi xmlns:a14="http://schemas.microsoft.com/office/drawing/2010/main" val="0"/>
+                        </a:ext>
+                      </a:extLst>
+                    </a:blip>
+                    <a:stretch>
+                      <a:fillRect/>
+                    </a:stretch>
+                  </pic:blipFill>
+                  <pic:spPr>
+                    <a:xfrm>
+                      <a:off x="0" y="0"/>
+                      <a:ext cx="5837555" cy="2011680"/>
+                    </a:xfrm>
+                    <a:prstGeom prst="rect">
+                      <a:avLst/>
+                    </a:prstGeom>
+                  </pic:spPr>
+                </pic:pic>
+              </a:graphicData>
+            </a:graphic>
+            <wp14:sizeRelH relativeFrom="margin">
+              <wp14:pctWidth>0</wp14:pctWidth>
+            </wp14:sizeRelH>
+            <wp14:sizeRelV relativeFrom="margin">
+              <wp14:pctHeight>0</wp14:pctHeight>
+            </wp14:sizeRelV>
+          </wp:anchor>
+        </w:drawing>
+      </w:r>
+      <w:r>
+        <w:rPr>
+          <w:noProof/>
+        </w:rPr>
+        <w:t>This code snippet is</w:t>
+      </w:r>
+      <w:r>
+        <w:rPr>
+          <w:noProof/>
+        </w:rPr>
+        <w:t xml:space="preserve"> a </w:t>
+      </w:r>
+      <w:r>
+        <w:rPr>
+          <w:noProof/>
+        </w:rPr>
+        <w:t>Long Parameter List</w:t>
+      </w:r>
+      <w:r>
+        <w:rPr>
+          <w:noProof/>
+        </w:rPr>
+        <w:t xml:space="preserve"> code smell because </w:t>
+      </w:r>
+      <w:r>
+        <w:rPr>
+          <w:noProof/>
+        </w:rPr>
+        <w:t>it has 8 parameters.</w:t>
+      </w:r>
+    </w:p>
+    <w:p>
+      <w:pPr>
+        <w:spacing w:before="80"/>
+        <w:ind w:left="0" w:firstLine="0"/>
+        <w:jc w:val="center"/>
+        <w:rPr>
+          <w:noProof/>
+        </w:rPr>
+      </w:pPr>
+      <w:r>
+        <w:rPr>
+          <w:noProof/>
+        </w:rPr>
+        <w:t>net.sourceforge.ganttproject.task</w:t>
+      </w:r>
+      <w:r>
+        <w:rPr>
+          <w:noProof/>
+        </w:rPr>
+        <w:t>.</w:t>
+      </w:r>
+      <w:r>
+        <w:t xml:space="preserve"> </w:t>
+      </w:r>
+      <w:r>
+        <w:rPr>
+          <w:noProof/>
+        </w:rPr>
+        <w:t>TaskManagerImpl</w:t>
+      </w:r>
+    </w:p>
+    <w:p>
+      <w:pPr>
+        <w:ind w:left="0" w:firstLine="0"/>
+        <w:rPr>
+          <w:noProof/>
+        </w:rPr>
+      </w:pPr>
+    </w:p>
+    <w:p>
+      <w:pPr>
+        <w:ind w:left="0" w:firstLine="0"/>
+        <w:rPr>
+          <w:noProof/>
+        </w:rPr>
+      </w:pPr>
+      <w:r>
+        <w:rPr>
+          <w:noProof/>
+        </w:rPr>
+        <w:t xml:space="preserve">As seen in this code snippet from </w:t>
+      </w:r>
+      <w:r>
+        <w:rPr>
+          <w:noProof/>
+        </w:rPr>
+        <w:t>TaskManagerImpl</w:t>
+      </w:r>
+      <w:r>
+        <w:rPr>
+          <w:noProof/>
+        </w:rPr>
+        <w:t>, the arguments of the AlgorithmCollection constructor are just results of method calls to other classes, so we can pass this object as the sole parameter and let AlgorithmCollection get the values that it needs by itself.</w:t>
+      </w:r>
+    </w:p>
+    <w:p>
+      <w:pPr>
+        <w:ind w:left="0" w:firstLine="0"/>
+        <w:rPr>
+          <w:noProof/>
+        </w:rPr>
+      </w:pPr>
+    </w:p>
+    <w:p>
+      <w:pPr>
+        <w:ind w:left="0" w:firstLine="0"/>
+      </w:pPr>
+      <w:r>
+        <w:rPr>
+          <w:b/>
+          <w:bCs/>
+          <w:noProof/>
+        </w:rPr>
+        <w:t>Refactoring:</w:t>
+      </w:r>
+      <w:r>
+        <w:rPr>
+          <w:noProof/>
+        </w:rPr>
+        <w:t xml:space="preserve"> </w:t>
+      </w:r>
+      <w:r>
+        <w:rPr>
+          <w:noProof/>
+        </w:rPr>
+        <w:t xml:space="preserve">the </w:t>
+      </w:r>
+      <w:r>
+        <w:rPr>
+          <w:noProof/>
+        </w:rPr>
+        <w:t>AlgorithmCollection</w:t>
+      </w:r>
+      <w:r>
+        <w:rPr>
+          <w:noProof/>
+        </w:rPr>
+        <w:t xml:space="preserve"> constructor should only receive the </w:t>
+      </w:r>
+      <w:r>
+        <w:rPr>
+          <w:i/>
+          <w:iCs/>
+          <w:noProof/>
+        </w:rPr>
+        <w:t>taskManager</w:t>
+      </w:r>
+      <w:r>
+        <w:rPr>
+          <w:noProof/>
+        </w:rPr>
+        <w:t xml:space="preserve">, </w:t>
+      </w:r>
+      <w:r>
+        <w:rPr>
+          <w:i/>
+          <w:iCs/>
+          <w:noProof/>
+        </w:rPr>
+        <w:t>criticalPathAlgorithm</w:t>
+      </w:r>
+      <w:r>
+        <w:rPr>
+          <w:noProof/>
+        </w:rPr>
+        <w:t xml:space="preserve"> and </w:t>
+      </w:r>
+      <w:r>
+        <w:rPr>
+          <w:i/>
+          <w:iCs/>
+          <w:noProof/>
+        </w:rPr>
+        <w:t>scheduler</w:t>
+      </w:r>
+      <w:r>
+        <w:rPr>
+          <w:noProof/>
+        </w:rPr>
+        <w:t xml:space="preserve"> parameters. It has all it needs to infer the other algorithm objects in its constructor</w:t>
+      </w:r>
+      <w:r>
+        <w:t xml:space="preserve"> method.</w:t>
+      </w:r>
     </w:p>
     <w:sectPr>
-      <w:footerReference w:type="even" r:id="rId10"/>
-      <w:footerReference w:type="default" r:id="rId11"/>
-      <w:footerReference w:type="first" r:id="rId12"/>
+      <w:footerReference w:type="even" r:id="rId12"/>
+      <w:footerReference w:type="default" r:id="rId13"/>
+      <w:footerReference w:type="first" r:id="rId14"/>
       <w:pgSz w:w="11899" w:h="16838"/>
       <w:pgMar w:top="1417" w:right="1701" w:bottom="1417" w:left="1701" w:header="720" w:footer="649" w:gutter="0"/>
       <w:cols w:space="720"/>

</xml_diff>

<commit_message>
[Code Smell 6] Added a Dead Code code smell
</commit_message>
<xml_diff>
--- a/Project/Phase 1/Sprint 1/team_member_Sofia_Santos/code_smells_element1.docx
+++ b/Project/Phase 1/Sprint 1/team_member_Sofia_Santos/code_smells_element1.docx
@@ -48,28 +48,7 @@
           <w:b/>
           <w:sz w:val="45"/>
         </w:rPr>
-        <w:t xml:space="preserve">Code Smell </w:t>
-      </w:r>
-      <w:r>
-        <w:rPr>
-          <w:b/>
-          <w:sz w:val="45"/>
-        </w:rPr>
-        <w:t>–</w:t>
-      </w:r>
-      <w:r>
-        <w:rPr>
-          <w:b/>
-          <w:sz w:val="45"/>
-        </w:rPr>
-        <w:t xml:space="preserve"> </w:t>
-      </w:r>
-      <w:r>
-        <w:rPr>
-          <w:b/>
-          <w:sz w:val="45"/>
-        </w:rPr>
-        <w:t>Switch Statement</w:t>
+        <w:t>Code Smell – Switch Statement</w:t>
       </w:r>
     </w:p>
     <w:p>
@@ -599,13 +578,7 @@
         <w:rPr>
           <w:noProof/>
         </w:rPr>
-        <w:t xml:space="preserve"> method once</w:t>
-      </w:r>
-      <w:r>
-        <w:rPr>
-          <w:noProof/>
-        </w:rPr>
-        <w:t>. Here’s the stub of a refactoring:</w:t>
+        <w:t xml:space="preserve"> method once. Here’s the stub of a refactoring:</w:t>
       </w:r>
     </w:p>
     <w:p>
@@ -1077,13 +1050,7 @@
         <w:rPr>
           <w:noProof/>
         </w:rPr>
-        <w:t>This code snippet is</w:t>
-      </w:r>
-      <w:r>
-        <w:rPr>
-          <w:noProof/>
-        </w:rPr>
-        <w:t xml:space="preserve"> a </w:t>
+        <w:t xml:space="preserve">This code snippet is a </w:t>
       </w:r>
       <w:r>
         <w:rPr>
@@ -1126,92 +1093,65 @@
         <w:t>.</w:t>
       </w:r>
       <w:r>
+        <w:rPr>
+          <w:noProof/>
+        </w:rPr>
+        <w:t>TaskManagerImpl</w:t>
+      </w:r>
+    </w:p>
+    <w:p>
+      <w:pPr>
+        <w:ind w:left="0" w:firstLine="0"/>
+        <w:rPr>
+          <w:noProof/>
+        </w:rPr>
+      </w:pPr>
+    </w:p>
+    <w:p>
+      <w:pPr>
+        <w:ind w:left="0" w:firstLine="0"/>
+        <w:rPr>
+          <w:noProof/>
+        </w:rPr>
+      </w:pPr>
+      <w:r>
+        <w:rPr>
+          <w:noProof/>
+        </w:rPr>
+        <w:t>As seen in this code snippet from TaskManagerImpl, the arguments of the AlgorithmCollection constructor are just results of method calls to other classes, so we can pass this object as the sole parameter and let AlgorithmCollection get the values that it needs by itself.</w:t>
+      </w:r>
+    </w:p>
+    <w:p>
+      <w:pPr>
+        <w:ind w:left="0" w:firstLine="0"/>
+        <w:rPr>
+          <w:noProof/>
+        </w:rPr>
+      </w:pPr>
+    </w:p>
+    <w:p>
+      <w:pPr>
+        <w:ind w:left="0" w:firstLine="0"/>
+      </w:pPr>
+      <w:r>
+        <w:rPr>
+          <w:b/>
+          <w:bCs/>
+          <w:noProof/>
+        </w:rPr>
+        <w:t>Refactoring:</w:t>
+      </w:r>
+      <w:r>
+        <w:rPr>
+          <w:noProof/>
+        </w:rPr>
         <w:t xml:space="preserve"> </w:t>
       </w:r>
       <w:r>
         <w:rPr>
           <w:noProof/>
         </w:rPr>
-        <w:t>TaskManagerImpl</w:t>
-      </w:r>
-    </w:p>
-    <w:p>
-      <w:pPr>
-        <w:ind w:left="0" w:firstLine="0"/>
-        <w:rPr>
-          <w:noProof/>
-        </w:rPr>
-      </w:pPr>
-    </w:p>
-    <w:p>
-      <w:pPr>
-        <w:ind w:left="0" w:firstLine="0"/>
-        <w:rPr>
-          <w:noProof/>
-        </w:rPr>
-      </w:pPr>
-      <w:r>
-        <w:rPr>
-          <w:noProof/>
-        </w:rPr>
-        <w:t xml:space="preserve">As seen in this code snippet from </w:t>
-      </w:r>
-      <w:r>
-        <w:rPr>
-          <w:noProof/>
-        </w:rPr>
-        <w:t>TaskManagerImpl</w:t>
-      </w:r>
-      <w:r>
-        <w:rPr>
-          <w:noProof/>
-        </w:rPr>
-        <w:t>, the arguments of the AlgorithmCollection constructor are just results of method calls to other classes, so we can pass this object as the sole parameter and let AlgorithmCollection get the values that it needs by itself.</w:t>
-      </w:r>
-    </w:p>
-    <w:p>
-      <w:pPr>
-        <w:ind w:left="0" w:firstLine="0"/>
-        <w:rPr>
-          <w:noProof/>
-        </w:rPr>
-      </w:pPr>
-    </w:p>
-    <w:p>
-      <w:pPr>
-        <w:ind w:left="0" w:firstLine="0"/>
-      </w:pPr>
-      <w:r>
-        <w:rPr>
-          <w:b/>
-          <w:bCs/>
-          <w:noProof/>
-        </w:rPr>
-        <w:t>Refactoring:</w:t>
-      </w:r>
-      <w:r>
-        <w:rPr>
-          <w:noProof/>
-        </w:rPr>
-        <w:t xml:space="preserve"> </w:t>
-      </w:r>
-      <w:r>
-        <w:rPr>
-          <w:noProof/>
-        </w:rPr>
-        <w:t xml:space="preserve">the </w:t>
-      </w:r>
-      <w:r>
-        <w:rPr>
-          <w:noProof/>
-        </w:rPr>
-        <w:t>AlgorithmCollection</w:t>
-      </w:r>
-      <w:r>
-        <w:rPr>
-          <w:noProof/>
-        </w:rPr>
-        <w:t xml:space="preserve"> constructor should only receive the </w:t>
+        <w:t xml:space="preserve">the AlgorithmCollection constructor should only receive the </w:t>
       </w:r>
       <w:r>
         <w:rPr>
@@ -1259,10 +1199,303 @@
         <w:t xml:space="preserve"> method.</w:t>
       </w:r>
     </w:p>
+    <w:p>
+      <w:pPr>
+        <w:ind w:left="0" w:firstLine="0"/>
+      </w:pPr>
+    </w:p>
+    <w:p>
+      <w:pPr>
+        <w:ind w:left="0" w:firstLine="0"/>
+        <w:rPr>
+          <w:b/>
+          <w:sz w:val="45"/>
+        </w:rPr>
+      </w:pPr>
+      <w:r>
+        <w:rPr>
+          <w:noProof/>
+        </w:rPr>
+        <mc:AlternateContent>
+          <mc:Choice Requires="wps">
+            <w:drawing>
+              <wp:anchor distT="45720" distB="45720" distL="114300" distR="114300" simplePos="0" relativeHeight="251678720" behindDoc="0" locked="0" layoutInCell="1" allowOverlap="1" wp14:anchorId="66C730AB" wp14:editId="3E334A7F">
+                <wp:simplePos x="0" y="0"/>
+                <wp:positionH relativeFrom="margin">
+                  <wp:align>center</wp:align>
+                </wp:positionH>
+                <wp:positionV relativeFrom="paragraph">
+                  <wp:posOffset>4128770</wp:posOffset>
+                </wp:positionV>
+                <wp:extent cx="3832860" cy="1404620"/>
+                <wp:effectExtent l="0" t="0" r="0" b="0"/>
+                <wp:wrapNone/>
+                <wp:docPr id="3" name="Caixa de Texto 2"/>
+                <wp:cNvGraphicFramePr>
+                  <a:graphicFrameLocks xmlns:a="http://schemas.openxmlformats.org/drawingml/2006/main"/>
+                </wp:cNvGraphicFramePr>
+                <a:graphic xmlns:a="http://schemas.openxmlformats.org/drawingml/2006/main">
+                  <a:graphicData uri="http://schemas.microsoft.com/office/word/2010/wordprocessingShape">
+                    <wps:wsp>
+                      <wps:cNvSpPr txBox="1">
+                        <a:spLocks noChangeArrowheads="1"/>
+                      </wps:cNvSpPr>
+                      <wps:spPr bwMode="auto">
+                        <a:xfrm>
+                          <a:off x="0" y="0"/>
+                          <a:ext cx="3832860" cy="1404620"/>
+                        </a:xfrm>
+                        <a:prstGeom prst="rect">
+                          <a:avLst/>
+                        </a:prstGeom>
+                        <a:noFill/>
+                        <a:ln w="9525">
+                          <a:noFill/>
+                          <a:miter lim="800000"/>
+                          <a:headEnd/>
+                          <a:tailEnd/>
+                        </a:ln>
+                      </wps:spPr>
+                      <wps:txbx>
+                        <w:txbxContent>
+                          <w:p>
+                            <w:r>
+                              <w:t>net.sourceforge.ganttproject.document</w:t>
+                            </w:r>
+                            <w:r>
+                              <w:t>.</w:t>
+                            </w:r>
+                            <w:r>
+                              <w:t>DocumentCreator</w:t>
+                            </w:r>
+                          </w:p>
+                        </w:txbxContent>
+                      </wps:txbx>
+                      <wps:bodyPr rot="0" vert="horz" wrap="square" lIns="91440" tIns="45720" rIns="91440" bIns="45720" anchor="t" anchorCtr="0">
+                        <a:spAutoFit/>
+                      </wps:bodyPr>
+                    </wps:wsp>
+                  </a:graphicData>
+                </a:graphic>
+                <wp14:sizeRelH relativeFrom="margin">
+                  <wp14:pctWidth>0</wp14:pctWidth>
+                </wp14:sizeRelH>
+                <wp14:sizeRelV relativeFrom="margin">
+                  <wp14:pctHeight>20000</wp14:pctHeight>
+                </wp14:sizeRelV>
+              </wp:anchor>
+            </w:drawing>
+          </mc:Choice>
+          <mc:Fallback>
+            <w:pict>
+              <v:shapetype w14:anchorId="66C730AB" id="_x0000_t202" coordsize="21600,21600" o:spt="202" path="m,l,21600r21600,l21600,xe">
+                <v:stroke joinstyle="miter"/>
+                <v:path gradientshapeok="t" o:connecttype="rect"/>
+              </v:shapetype>
+              <v:shape id="_x0000_s1028" type="#_x0000_t202" style="position:absolute;margin-left:0;margin-top:325.1pt;width:301.8pt;height:110.6pt;z-index:251678720;visibility:visible;mso-wrap-style:square;mso-width-percent:0;mso-height-percent:200;mso-wrap-distance-left:9pt;mso-wrap-distance-top:3.6pt;mso-wrap-distance-right:9pt;mso-wrap-distance-bottom:3.6pt;mso-position-horizontal:center;mso-position-horizontal-relative:margin;mso-position-vertical:absolute;mso-position-vertical-relative:text;mso-width-percent:0;mso-height-percent:200;mso-width-relative:margin;mso-height-relative:margin;v-text-anchor:top" o:gfxdata="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" filled="f" stroked="f">
+                <v:textbox style="mso-fit-shape-to-text:t">
+                  <w:txbxContent>
+                    <w:p>
+                      <w:r>
+                        <w:t>net.sourceforge.ganttproject.document</w:t>
+                      </w:r>
+                      <w:r>
+                        <w:t>.</w:t>
+                      </w:r>
+                      <w:r>
+                        <w:t>DocumentCreator</w:t>
+                      </w:r>
+                    </w:p>
+                  </w:txbxContent>
+                </v:textbox>
+                <w10:wrap anchorx="margin"/>
+              </v:shape>
+            </w:pict>
+          </mc:Fallback>
+        </mc:AlternateContent>
+      </w:r>
+      <w:r>
+        <w:rPr>
+          <w:noProof/>
+        </w:rPr>
+        <w:drawing>
+          <wp:anchor distT="0" distB="0" distL="114300" distR="114300" simplePos="0" relativeHeight="251676672" behindDoc="0" locked="0" layoutInCell="1" allowOverlap="1" wp14:anchorId="420214FF" wp14:editId="631A8F1E">
+            <wp:simplePos x="0" y="0"/>
+            <wp:positionH relativeFrom="margin">
+              <wp:align>center</wp:align>
+            </wp:positionH>
+            <wp:positionV relativeFrom="paragraph">
+              <wp:posOffset>539115</wp:posOffset>
+            </wp:positionV>
+            <wp:extent cx="5395595" cy="3627120"/>
+            <wp:effectExtent l="0" t="0" r="0" b="0"/>
+            <wp:wrapSquare wrapText="bothSides"/>
+            <wp:docPr id="2" name="Imagem 2" descr="Uma imagem com texto&#10;&#10;Descrição gerada automaticamente"/>
+            <wp:cNvGraphicFramePr>
+              <a:graphicFrameLocks xmlns:a="http://schemas.openxmlformats.org/drawingml/2006/main" noChangeAspect="1"/>
+            </wp:cNvGraphicFramePr>
+            <a:graphic xmlns:a="http://schemas.openxmlformats.org/drawingml/2006/main">
+              <a:graphicData uri="http://schemas.openxmlformats.org/drawingml/2006/picture">
+                <pic:pic xmlns:pic="http://schemas.openxmlformats.org/drawingml/2006/picture">
+                  <pic:nvPicPr>
+                    <pic:cNvPr id="2" name="Imagem 2" descr="Uma imagem com texto&#10;&#10;Descrição gerada automaticamente"/>
+                    <pic:cNvPicPr/>
+                  </pic:nvPicPr>
+                  <pic:blipFill>
+                    <a:blip r:embed="rId12">
+                      <a:extLst>
+                        <a:ext uri="{28A0092B-C50C-407E-A947-70E740481C1C}">
+                          <a14:useLocalDpi xmlns:a14="http://schemas.microsoft.com/office/drawing/2010/main" val="0"/>
+                        </a:ext>
+                      </a:extLst>
+                    </a:blip>
+                    <a:stretch>
+                      <a:fillRect/>
+                    </a:stretch>
+                  </pic:blipFill>
+                  <pic:spPr>
+                    <a:xfrm>
+                      <a:off x="0" y="0"/>
+                      <a:ext cx="5395595" cy="3627120"/>
+                    </a:xfrm>
+                    <a:prstGeom prst="rect">
+                      <a:avLst/>
+                    </a:prstGeom>
+                  </pic:spPr>
+                </pic:pic>
+              </a:graphicData>
+            </a:graphic>
+          </wp:anchor>
+        </w:drawing>
+      </w:r>
+      <w:r>
+        <w:rPr>
+          <w:b/>
+          <w:sz w:val="45"/>
+        </w:rPr>
+        <w:t>C</w:t>
+      </w:r>
+      <w:r>
+        <w:rPr>
+          <w:b/>
+          <w:sz w:val="45"/>
+        </w:rPr>
+        <w:t xml:space="preserve">ode Smell – </w:t>
+      </w:r>
+      <w:r>
+        <w:rPr>
+          <w:b/>
+          <w:sz w:val="45"/>
+        </w:rPr>
+        <w:t>Dead Code</w:t>
+      </w:r>
+    </w:p>
+    <w:p>
+      <w:pPr>
+        <w:ind w:left="0" w:firstLine="0"/>
+        <w:rPr>
+          <w:noProof/>
+        </w:rPr>
+      </w:pPr>
+      <w:r>
+        <w:rPr>
+          <w:noProof/>
+        </w:rPr>
+        <w:lastRenderedPageBreak/>
+        <w:t xml:space="preserve">This </w:t>
+      </w:r>
+      <w:r>
+        <w:rPr>
+          <w:noProof/>
+        </w:rPr>
+        <w:t>method</w:t>
+      </w:r>
+      <w:r>
+        <w:rPr>
+          <w:noProof/>
+        </w:rPr>
+        <w:t xml:space="preserve"> </w:t>
+      </w:r>
+      <w:r>
+        <w:rPr>
+          <w:noProof/>
+        </w:rPr>
+        <w:t>makes up</w:t>
+      </w:r>
+      <w:r>
+        <w:rPr>
+          <w:noProof/>
+        </w:rPr>
+        <w:t xml:space="preserve"> a </w:t>
+      </w:r>
+      <w:r>
+        <w:rPr>
+          <w:noProof/>
+        </w:rPr>
+        <w:t>Dead Code</w:t>
+      </w:r>
+      <w:r>
+        <w:rPr>
+          <w:noProof/>
+        </w:rPr>
+        <w:t xml:space="preserve"> code smell because </w:t>
+      </w:r>
+      <w:r>
+        <w:rPr>
+          <w:noProof/>
+        </w:rPr>
+        <w:t>it is no longer used</w:t>
+      </w:r>
+      <w:r>
+        <w:rPr>
+          <w:noProof/>
+        </w:rPr>
+        <w:t xml:space="preserve"> anywhere</w:t>
+      </w:r>
+      <w:r>
+        <w:rPr>
+          <w:noProof/>
+        </w:rPr>
+        <w:t>.</w:t>
+      </w:r>
+    </w:p>
+    <w:p>
+      <w:pPr>
+        <w:ind w:left="0" w:firstLine="0"/>
+        <w:rPr>
+          <w:noProof/>
+        </w:rPr>
+      </w:pPr>
+    </w:p>
+    <w:p>
+      <w:pPr>
+        <w:ind w:left="0" w:firstLine="0"/>
+      </w:pPr>
+      <w:r>
+        <w:rPr>
+          <w:b/>
+          <w:bCs/>
+          <w:noProof/>
+        </w:rPr>
+        <w:t>Refactoring:</w:t>
+      </w:r>
+      <w:r>
+        <w:rPr>
+          <w:noProof/>
+        </w:rPr>
+        <w:t xml:space="preserve"> </w:t>
+      </w:r>
+      <w:r>
+        <w:rPr>
+          <w:noProof/>
+        </w:rPr>
+        <w:t>since it is not being used anymore, it can simply be deleted.</w:t>
+      </w:r>
+    </w:p>
     <w:sectPr>
-      <w:footerReference w:type="even" r:id="rId12"/>
-      <w:footerReference w:type="default" r:id="rId13"/>
-      <w:footerReference w:type="first" r:id="rId14"/>
+      <w:footerReference w:type="even" r:id="rId13"/>
+      <w:footerReference w:type="default" r:id="rId14"/>
+      <w:footerReference w:type="first" r:id="rId15"/>
       <w:pgSz w:w="11899" w:h="16838"/>
       <w:pgMar w:top="1417" w:right="1701" w:bottom="1417" w:left="1701" w:header="720" w:footer="649" w:gutter="0"/>
       <w:cols w:space="720"/>

</xml_diff>